<commit_message>
Added subtitle to example_word.Rmd
</commit_message>
<xml_diff>
--- a/example_word.docx
+++ b/example_word.docx
@@ -8,6 +8,14 @@
       </w:pPr>
       <w:r>
         <w:t xml:space="preserve">Untitled</w:t>
+      </w:r>
+    </w:p>
+    <w:p>
+      <w:pPr>
+        <w:pStyle w:val="Subtitle"/>
+      </w:pPr>
+      <w:r>
+        <w:t xml:space="preserve">Subtitle</w:t>
       </w:r>
     </w:p>
     <w:p>
@@ -382,7 +390,7 @@
     </w:lvl>
   </w:abstractNum>
   <w:abstractNum w:abstractNumId="990">
-    <w:nsid w:val="2e06ca95"/>
+    <w:nsid w:val="d24a4595"/>
     <w:multiLevelType w:val="multilevel"/>
     <w:lvl w:ilvl="0">
       <w:numFmt w:val="bullet"/>

</xml_diff>

<commit_message>
Updated Word and PDF examples
</commit_message>
<xml_diff>
--- a/example_word.docx
+++ b/example_word.docx
@@ -15,13 +15,13 @@
         <w:pStyle w:val="Author"/>
       </w:pPr>
       <w:r>
-        <w:t xml:space="preserve">Maurits</w:t>
+        <w:t xml:space="preserve">G.</w:t>
       </w:r>
       <w:r>
         <w:t xml:space="preserve"> </w:t>
       </w:r>
       <w:r>
-        <w:t xml:space="preserve">Evers</w:t>
+        <w:t xml:space="preserve">Lucas</w:t>
       </w:r>
     </w:p>
     <w:p>
@@ -156,6 +156,15 @@
       </w:pPr>
       <w:r>
         <w:rPr>
+          <w:rStyle w:val="CommentTok"/>
+        </w:rPr>
+        <w:t xml:space="preserve"># Inspect data</w:t>
+      </w:r>
+      <w:r>
+        <w:br w:type="textWrapping"/>
+      </w:r>
+      <w:r>
+        <w:rPr>
           <w:rStyle w:val="KeywordTok"/>
         </w:rPr>
         <w:t xml:space="preserve">head</w:t>
@@ -286,7 +295,51 @@
     </w:p>
     <w:p>
       <w:pPr>
-        <w:pStyle w:val="Figure"/>
+        <w:pStyle w:val="SourceCode"/>
+      </w:pPr>
+      <w:r>
+        <w:rPr>
+          <w:rStyle w:val="CommentTok"/>
+        </w:rPr>
+        <w:t xml:space="preserve"># Show external image</w:t>
+      </w:r>
+      <w:r>
+        <w:br w:type="textWrapping"/>
+      </w:r>
+      <w:r>
+        <w:rPr>
+          <w:rStyle w:val="NormalTok"/>
+        </w:rPr>
+        <w:t xml:space="preserve">knitr::</w:t>
+      </w:r>
+      <w:r>
+        <w:rPr>
+          <w:rStyle w:val="KeywordTok"/>
+        </w:rPr>
+        <w:t xml:space="preserve">include_graphics</w:t>
+      </w:r>
+      <w:r>
+        <w:rPr>
+          <w:rStyle w:val="NormalTok"/>
+        </w:rPr>
+        <w:t xml:space="preserve">(</w:t>
+      </w:r>
+      <w:r>
+        <w:rPr>
+          <w:rStyle w:val="StringTok"/>
+        </w:rPr>
+        <w:t xml:space="preserve">"figures/imperialseal.jpg"</w:t>
+      </w:r>
+      <w:r>
+        <w:rPr>
+          <w:rStyle w:val="NormalTok"/>
+        </w:rPr>
+        <w:t xml:space="preserve">)</w:t>
+      </w:r>
+    </w:p>
+    <w:p>
+      <w:pPr>
+        <w:pStyle w:val="FirstParagraph"/>
       </w:pPr>
       <w:r>
         <w:drawing>
@@ -331,6 +384,1997 @@
         </w:drawing>
       </w:r>
     </w:p>
+    <w:p>
+      <w:pPr>
+        <w:pStyle w:val="Heading2"/>
+      </w:pPr>
+      <w:bookmarkStart w:id="26" w:name="table"/>
+      <w:bookmarkEnd w:id="26"/>
+      <w:r>
+        <w:t xml:space="preserve">Table</w:t>
+      </w:r>
+    </w:p>
+    <w:p>
+      <w:pPr>
+        <w:pStyle w:val="Heading3"/>
+      </w:pPr>
+      <w:bookmarkStart w:id="27" w:name="using-kable"/>
+      <w:bookmarkEnd w:id="27"/>
+      <w:r>
+        <w:t xml:space="preserve">Using</w:t>
+      </w:r>
+      <w:r>
+        <w:t xml:space="preserve"> </w:t>
+      </w:r>
+      <w:r>
+        <w:rPr>
+          <w:rStyle w:val="VerbatimChar"/>
+        </w:rPr>
+        <w:t xml:space="preserve">kable</w:t>
+      </w:r>
+    </w:p>
+    <w:p>
+      <w:pPr>
+        <w:pStyle w:val="SourceCode"/>
+      </w:pPr>
+      <w:r>
+        <w:rPr>
+          <w:rStyle w:val="CommentTok"/>
+        </w:rPr>
+        <w:t xml:space="preserve"># Layout table using kable</w:t>
+      </w:r>
+      <w:r>
+        <w:br w:type="textWrapping"/>
+      </w:r>
+      <w:r>
+        <w:rPr>
+          <w:rStyle w:val="NormalTok"/>
+        </w:rPr>
+        <w:t xml:space="preserve">knitr::</w:t>
+      </w:r>
+      <w:r>
+        <w:rPr>
+          <w:rStyle w:val="KeywordTok"/>
+        </w:rPr>
+        <w:t xml:space="preserve">kable</w:t>
+      </w:r>
+      <w:r>
+        <w:rPr>
+          <w:rStyle w:val="NormalTok"/>
+        </w:rPr>
+        <w:t xml:space="preserve">(starwars[</w:t>
+      </w:r>
+      <w:r>
+        <w:rPr>
+          <w:rStyle w:val="DecValTok"/>
+        </w:rPr>
+        <w:t xml:space="preserve">1</w:t>
+      </w:r>
+      <w:r>
+        <w:rPr>
+          <w:rStyle w:val="NormalTok"/>
+        </w:rPr>
+        <w:t xml:space="preserve">:</w:t>
+      </w:r>
+      <w:r>
+        <w:rPr>
+          <w:rStyle w:val="DecValTok"/>
+        </w:rPr>
+        <w:t xml:space="preserve">10</w:t>
+      </w:r>
+      <w:r>
+        <w:rPr>
+          <w:rStyle w:val="NormalTok"/>
+        </w:rPr>
+        <w:t xml:space="preserve">, </w:t>
+      </w:r>
+      <w:r>
+        <w:rPr>
+          <w:rStyle w:val="DecValTok"/>
+        </w:rPr>
+        <w:t xml:space="preserve">1</w:t>
+      </w:r>
+      <w:r>
+        <w:rPr>
+          <w:rStyle w:val="NormalTok"/>
+        </w:rPr>
+        <w:t xml:space="preserve">:</w:t>
+      </w:r>
+      <w:r>
+        <w:rPr>
+          <w:rStyle w:val="DecValTok"/>
+        </w:rPr>
+        <w:t xml:space="preserve">6</w:t>
+      </w:r>
+      <w:r>
+        <w:rPr>
+          <w:rStyle w:val="NormalTok"/>
+        </w:rPr>
+        <w:t xml:space="preserve">]);</w:t>
+      </w:r>
+    </w:p>
+    <w:tbl>
+      <w:tblPr>
+        <w:tblStyle w:val="TableNormal"/>
+        <w:tblW w:type="pct" w:w="0.0"/>
+        <w:tblLook w:firstRow="1"/>
+      </w:tblPr>
+      <w:tblGrid/>
+      <w:tr>
+        <w:trPr>
+          <w:cnfStyle w:firstRow="1"/>
+        </w:trPr>
+        <w:tc>
+          <w:tcPr>
+            <w:tcBorders>
+              <w:bottom w:val="single"/>
+            </w:tcBorders>
+            <w:vAlign w:val="bottom"/>
+          </w:tcPr>
+          <w:p>
+            <w:pPr>
+              <w:pStyle w:val="Compact"/>
+              <w:jc w:val="left"/>
+            </w:pPr>
+            <w:r>
+              <w:t xml:space="preserve">name</w:t>
+            </w:r>
+          </w:p>
+        </w:tc>
+        <w:tc>
+          <w:tcPr>
+            <w:tcBorders>
+              <w:bottom w:val="single"/>
+            </w:tcBorders>
+            <w:vAlign w:val="bottom"/>
+          </w:tcPr>
+          <w:p>
+            <w:pPr>
+              <w:pStyle w:val="Compact"/>
+              <w:jc w:val="right"/>
+            </w:pPr>
+            <w:r>
+              <w:t xml:space="preserve">height</w:t>
+            </w:r>
+          </w:p>
+        </w:tc>
+        <w:tc>
+          <w:tcPr>
+            <w:tcBorders>
+              <w:bottom w:val="single"/>
+            </w:tcBorders>
+            <w:vAlign w:val="bottom"/>
+          </w:tcPr>
+          <w:p>
+            <w:pPr>
+              <w:pStyle w:val="Compact"/>
+              <w:jc w:val="right"/>
+            </w:pPr>
+            <w:r>
+              <w:t xml:space="preserve">mass</w:t>
+            </w:r>
+          </w:p>
+        </w:tc>
+        <w:tc>
+          <w:tcPr>
+            <w:tcBorders>
+              <w:bottom w:val="single"/>
+            </w:tcBorders>
+            <w:vAlign w:val="bottom"/>
+          </w:tcPr>
+          <w:p>
+            <w:pPr>
+              <w:pStyle w:val="Compact"/>
+              <w:jc w:val="left"/>
+            </w:pPr>
+            <w:r>
+              <w:t xml:space="preserve">hair_color</w:t>
+            </w:r>
+          </w:p>
+        </w:tc>
+        <w:tc>
+          <w:tcPr>
+            <w:tcBorders>
+              <w:bottom w:val="single"/>
+            </w:tcBorders>
+            <w:vAlign w:val="bottom"/>
+          </w:tcPr>
+          <w:p>
+            <w:pPr>
+              <w:pStyle w:val="Compact"/>
+              <w:jc w:val="left"/>
+            </w:pPr>
+            <w:r>
+              <w:t xml:space="preserve">skin_color</w:t>
+            </w:r>
+          </w:p>
+        </w:tc>
+        <w:tc>
+          <w:tcPr>
+            <w:tcBorders>
+              <w:bottom w:val="single"/>
+            </w:tcBorders>
+            <w:vAlign w:val="bottom"/>
+          </w:tcPr>
+          <w:p>
+            <w:pPr>
+              <w:pStyle w:val="Compact"/>
+              <w:jc w:val="left"/>
+            </w:pPr>
+            <w:r>
+              <w:t xml:space="preserve">eye_color</w:t>
+            </w:r>
+          </w:p>
+        </w:tc>
+      </w:tr>
+      <w:tr>
+        <w:tc>
+          <w:p>
+            <w:pPr>
+              <w:pStyle w:val="Compact"/>
+              <w:jc w:val="left"/>
+            </w:pPr>
+            <w:r>
+              <w:t xml:space="preserve">Luke Skywalker</w:t>
+            </w:r>
+          </w:p>
+        </w:tc>
+        <w:tc>
+          <w:p>
+            <w:pPr>
+              <w:pStyle w:val="Compact"/>
+              <w:jc w:val="right"/>
+            </w:pPr>
+            <w:r>
+              <w:t xml:space="preserve">172</w:t>
+            </w:r>
+          </w:p>
+        </w:tc>
+        <w:tc>
+          <w:p>
+            <w:pPr>
+              <w:pStyle w:val="Compact"/>
+              <w:jc w:val="right"/>
+            </w:pPr>
+            <w:r>
+              <w:t xml:space="preserve">77</w:t>
+            </w:r>
+          </w:p>
+        </w:tc>
+        <w:tc>
+          <w:p>
+            <w:pPr>
+              <w:pStyle w:val="Compact"/>
+              <w:jc w:val="left"/>
+            </w:pPr>
+            <w:r>
+              <w:t xml:space="preserve">blond</w:t>
+            </w:r>
+          </w:p>
+        </w:tc>
+        <w:tc>
+          <w:p>
+            <w:pPr>
+              <w:pStyle w:val="Compact"/>
+              <w:jc w:val="left"/>
+            </w:pPr>
+            <w:r>
+              <w:t xml:space="preserve">fair</w:t>
+            </w:r>
+          </w:p>
+        </w:tc>
+        <w:tc>
+          <w:p>
+            <w:pPr>
+              <w:pStyle w:val="Compact"/>
+              <w:jc w:val="left"/>
+            </w:pPr>
+            <w:r>
+              <w:t xml:space="preserve">blue</w:t>
+            </w:r>
+          </w:p>
+        </w:tc>
+      </w:tr>
+      <w:tr>
+        <w:tc>
+          <w:p>
+            <w:pPr>
+              <w:pStyle w:val="Compact"/>
+              <w:jc w:val="left"/>
+            </w:pPr>
+            <w:r>
+              <w:t xml:space="preserve">C-3PO</w:t>
+            </w:r>
+          </w:p>
+        </w:tc>
+        <w:tc>
+          <w:p>
+            <w:pPr>
+              <w:pStyle w:val="Compact"/>
+              <w:jc w:val="right"/>
+            </w:pPr>
+            <w:r>
+              <w:t xml:space="preserve">167</w:t>
+            </w:r>
+          </w:p>
+        </w:tc>
+        <w:tc>
+          <w:p>
+            <w:pPr>
+              <w:pStyle w:val="Compact"/>
+              <w:jc w:val="right"/>
+            </w:pPr>
+            <w:r>
+              <w:t xml:space="preserve">75</w:t>
+            </w:r>
+          </w:p>
+        </w:tc>
+        <w:tc>
+          <w:p>
+            <w:pPr>
+              <w:pStyle w:val="Compact"/>
+              <w:jc w:val="left"/>
+            </w:pPr>
+            <w:r>
+              <w:t xml:space="preserve">NA</w:t>
+            </w:r>
+          </w:p>
+        </w:tc>
+        <w:tc>
+          <w:p>
+            <w:pPr>
+              <w:pStyle w:val="Compact"/>
+              <w:jc w:val="left"/>
+            </w:pPr>
+            <w:r>
+              <w:t xml:space="preserve">gold</w:t>
+            </w:r>
+          </w:p>
+        </w:tc>
+        <w:tc>
+          <w:p>
+            <w:pPr>
+              <w:pStyle w:val="Compact"/>
+              <w:jc w:val="left"/>
+            </w:pPr>
+            <w:r>
+              <w:t xml:space="preserve">yellow</w:t>
+            </w:r>
+          </w:p>
+        </w:tc>
+      </w:tr>
+      <w:tr>
+        <w:tc>
+          <w:p>
+            <w:pPr>
+              <w:pStyle w:val="Compact"/>
+              <w:jc w:val="left"/>
+            </w:pPr>
+            <w:r>
+              <w:t xml:space="preserve">R2-D2</w:t>
+            </w:r>
+          </w:p>
+        </w:tc>
+        <w:tc>
+          <w:p>
+            <w:pPr>
+              <w:pStyle w:val="Compact"/>
+              <w:jc w:val="right"/>
+            </w:pPr>
+            <w:r>
+              <w:t xml:space="preserve">96</w:t>
+            </w:r>
+          </w:p>
+        </w:tc>
+        <w:tc>
+          <w:p>
+            <w:pPr>
+              <w:pStyle w:val="Compact"/>
+              <w:jc w:val="right"/>
+            </w:pPr>
+            <w:r>
+              <w:t xml:space="preserve">32</w:t>
+            </w:r>
+          </w:p>
+        </w:tc>
+        <w:tc>
+          <w:p>
+            <w:pPr>
+              <w:pStyle w:val="Compact"/>
+              <w:jc w:val="left"/>
+            </w:pPr>
+            <w:r>
+              <w:t xml:space="preserve">NA</w:t>
+            </w:r>
+          </w:p>
+        </w:tc>
+        <w:tc>
+          <w:p>
+            <w:pPr>
+              <w:pStyle w:val="Compact"/>
+              <w:jc w:val="left"/>
+            </w:pPr>
+            <w:r>
+              <w:t xml:space="preserve">white, blue</w:t>
+            </w:r>
+          </w:p>
+        </w:tc>
+        <w:tc>
+          <w:p>
+            <w:pPr>
+              <w:pStyle w:val="Compact"/>
+              <w:jc w:val="left"/>
+            </w:pPr>
+            <w:r>
+              <w:t xml:space="preserve">red</w:t>
+            </w:r>
+          </w:p>
+        </w:tc>
+      </w:tr>
+      <w:tr>
+        <w:tc>
+          <w:p>
+            <w:pPr>
+              <w:pStyle w:val="Compact"/>
+              <w:jc w:val="left"/>
+            </w:pPr>
+            <w:r>
+              <w:t xml:space="preserve">Darth Vader</w:t>
+            </w:r>
+          </w:p>
+        </w:tc>
+        <w:tc>
+          <w:p>
+            <w:pPr>
+              <w:pStyle w:val="Compact"/>
+              <w:jc w:val="right"/>
+            </w:pPr>
+            <w:r>
+              <w:t xml:space="preserve">202</w:t>
+            </w:r>
+          </w:p>
+        </w:tc>
+        <w:tc>
+          <w:p>
+            <w:pPr>
+              <w:pStyle w:val="Compact"/>
+              <w:jc w:val="right"/>
+            </w:pPr>
+            <w:r>
+              <w:t xml:space="preserve">136</w:t>
+            </w:r>
+          </w:p>
+        </w:tc>
+        <w:tc>
+          <w:p>
+            <w:pPr>
+              <w:pStyle w:val="Compact"/>
+              <w:jc w:val="left"/>
+            </w:pPr>
+            <w:r>
+              <w:t xml:space="preserve">none</w:t>
+            </w:r>
+          </w:p>
+        </w:tc>
+        <w:tc>
+          <w:p>
+            <w:pPr>
+              <w:pStyle w:val="Compact"/>
+              <w:jc w:val="left"/>
+            </w:pPr>
+            <w:r>
+              <w:t xml:space="preserve">white</w:t>
+            </w:r>
+          </w:p>
+        </w:tc>
+        <w:tc>
+          <w:p>
+            <w:pPr>
+              <w:pStyle w:val="Compact"/>
+              <w:jc w:val="left"/>
+            </w:pPr>
+            <w:r>
+              <w:t xml:space="preserve">yellow</w:t>
+            </w:r>
+          </w:p>
+        </w:tc>
+      </w:tr>
+      <w:tr>
+        <w:tc>
+          <w:p>
+            <w:pPr>
+              <w:pStyle w:val="Compact"/>
+              <w:jc w:val="left"/>
+            </w:pPr>
+            <w:r>
+              <w:t xml:space="preserve">Leia Organa</w:t>
+            </w:r>
+          </w:p>
+        </w:tc>
+        <w:tc>
+          <w:p>
+            <w:pPr>
+              <w:pStyle w:val="Compact"/>
+              <w:jc w:val="right"/>
+            </w:pPr>
+            <w:r>
+              <w:t xml:space="preserve">150</w:t>
+            </w:r>
+          </w:p>
+        </w:tc>
+        <w:tc>
+          <w:p>
+            <w:pPr>
+              <w:pStyle w:val="Compact"/>
+              <w:jc w:val="right"/>
+            </w:pPr>
+            <w:r>
+              <w:t xml:space="preserve">49</w:t>
+            </w:r>
+          </w:p>
+        </w:tc>
+        <w:tc>
+          <w:p>
+            <w:pPr>
+              <w:pStyle w:val="Compact"/>
+              <w:jc w:val="left"/>
+            </w:pPr>
+            <w:r>
+              <w:t xml:space="preserve">brown</w:t>
+            </w:r>
+          </w:p>
+        </w:tc>
+        <w:tc>
+          <w:p>
+            <w:pPr>
+              <w:pStyle w:val="Compact"/>
+              <w:jc w:val="left"/>
+            </w:pPr>
+            <w:r>
+              <w:t xml:space="preserve">light</w:t>
+            </w:r>
+          </w:p>
+        </w:tc>
+        <w:tc>
+          <w:p>
+            <w:pPr>
+              <w:pStyle w:val="Compact"/>
+              <w:jc w:val="left"/>
+            </w:pPr>
+            <w:r>
+              <w:t xml:space="preserve">brown</w:t>
+            </w:r>
+          </w:p>
+        </w:tc>
+      </w:tr>
+      <w:tr>
+        <w:tc>
+          <w:p>
+            <w:pPr>
+              <w:pStyle w:val="Compact"/>
+              <w:jc w:val="left"/>
+            </w:pPr>
+            <w:r>
+              <w:t xml:space="preserve">Owen Lars</w:t>
+            </w:r>
+          </w:p>
+        </w:tc>
+        <w:tc>
+          <w:p>
+            <w:pPr>
+              <w:pStyle w:val="Compact"/>
+              <w:jc w:val="right"/>
+            </w:pPr>
+            <w:r>
+              <w:t xml:space="preserve">178</w:t>
+            </w:r>
+          </w:p>
+        </w:tc>
+        <w:tc>
+          <w:p>
+            <w:pPr>
+              <w:pStyle w:val="Compact"/>
+              <w:jc w:val="right"/>
+            </w:pPr>
+            <w:r>
+              <w:t xml:space="preserve">120</w:t>
+            </w:r>
+          </w:p>
+        </w:tc>
+        <w:tc>
+          <w:p>
+            <w:pPr>
+              <w:pStyle w:val="Compact"/>
+              <w:jc w:val="left"/>
+            </w:pPr>
+            <w:r>
+              <w:t xml:space="preserve">brown, grey</w:t>
+            </w:r>
+          </w:p>
+        </w:tc>
+        <w:tc>
+          <w:p>
+            <w:pPr>
+              <w:pStyle w:val="Compact"/>
+              <w:jc w:val="left"/>
+            </w:pPr>
+            <w:r>
+              <w:t xml:space="preserve">light</w:t>
+            </w:r>
+          </w:p>
+        </w:tc>
+        <w:tc>
+          <w:p>
+            <w:pPr>
+              <w:pStyle w:val="Compact"/>
+              <w:jc w:val="left"/>
+            </w:pPr>
+            <w:r>
+              <w:t xml:space="preserve">blue</w:t>
+            </w:r>
+          </w:p>
+        </w:tc>
+      </w:tr>
+      <w:tr>
+        <w:tc>
+          <w:p>
+            <w:pPr>
+              <w:pStyle w:val="Compact"/>
+              <w:jc w:val="left"/>
+            </w:pPr>
+            <w:r>
+              <w:t xml:space="preserve">Beru Whitesun lars</w:t>
+            </w:r>
+          </w:p>
+        </w:tc>
+        <w:tc>
+          <w:p>
+            <w:pPr>
+              <w:pStyle w:val="Compact"/>
+              <w:jc w:val="right"/>
+            </w:pPr>
+            <w:r>
+              <w:t xml:space="preserve">165</w:t>
+            </w:r>
+          </w:p>
+        </w:tc>
+        <w:tc>
+          <w:p>
+            <w:pPr>
+              <w:pStyle w:val="Compact"/>
+              <w:jc w:val="right"/>
+            </w:pPr>
+            <w:r>
+              <w:t xml:space="preserve">75</w:t>
+            </w:r>
+          </w:p>
+        </w:tc>
+        <w:tc>
+          <w:p>
+            <w:pPr>
+              <w:pStyle w:val="Compact"/>
+              <w:jc w:val="left"/>
+            </w:pPr>
+            <w:r>
+              <w:t xml:space="preserve">brown</w:t>
+            </w:r>
+          </w:p>
+        </w:tc>
+        <w:tc>
+          <w:p>
+            <w:pPr>
+              <w:pStyle w:val="Compact"/>
+              <w:jc w:val="left"/>
+            </w:pPr>
+            <w:r>
+              <w:t xml:space="preserve">light</w:t>
+            </w:r>
+          </w:p>
+        </w:tc>
+        <w:tc>
+          <w:p>
+            <w:pPr>
+              <w:pStyle w:val="Compact"/>
+              <w:jc w:val="left"/>
+            </w:pPr>
+            <w:r>
+              <w:t xml:space="preserve">blue</w:t>
+            </w:r>
+          </w:p>
+        </w:tc>
+      </w:tr>
+      <w:tr>
+        <w:tc>
+          <w:p>
+            <w:pPr>
+              <w:pStyle w:val="Compact"/>
+              <w:jc w:val="left"/>
+            </w:pPr>
+            <w:r>
+              <w:t xml:space="preserve">R5-D4</w:t>
+            </w:r>
+          </w:p>
+        </w:tc>
+        <w:tc>
+          <w:p>
+            <w:pPr>
+              <w:pStyle w:val="Compact"/>
+              <w:jc w:val="right"/>
+            </w:pPr>
+            <w:r>
+              <w:t xml:space="preserve">97</w:t>
+            </w:r>
+          </w:p>
+        </w:tc>
+        <w:tc>
+          <w:p>
+            <w:pPr>
+              <w:pStyle w:val="Compact"/>
+              <w:jc w:val="right"/>
+            </w:pPr>
+            <w:r>
+              <w:t xml:space="preserve">32</w:t>
+            </w:r>
+          </w:p>
+        </w:tc>
+        <w:tc>
+          <w:p>
+            <w:pPr>
+              <w:pStyle w:val="Compact"/>
+              <w:jc w:val="left"/>
+            </w:pPr>
+            <w:r>
+              <w:t xml:space="preserve">NA</w:t>
+            </w:r>
+          </w:p>
+        </w:tc>
+        <w:tc>
+          <w:p>
+            <w:pPr>
+              <w:pStyle w:val="Compact"/>
+              <w:jc w:val="left"/>
+            </w:pPr>
+            <w:r>
+              <w:t xml:space="preserve">white, red</w:t>
+            </w:r>
+          </w:p>
+        </w:tc>
+        <w:tc>
+          <w:p>
+            <w:pPr>
+              <w:pStyle w:val="Compact"/>
+              <w:jc w:val="left"/>
+            </w:pPr>
+            <w:r>
+              <w:t xml:space="preserve">red</w:t>
+            </w:r>
+          </w:p>
+        </w:tc>
+      </w:tr>
+      <w:tr>
+        <w:tc>
+          <w:p>
+            <w:pPr>
+              <w:pStyle w:val="Compact"/>
+              <w:jc w:val="left"/>
+            </w:pPr>
+            <w:r>
+              <w:t xml:space="preserve">Biggs Darklighter</w:t>
+            </w:r>
+          </w:p>
+        </w:tc>
+        <w:tc>
+          <w:p>
+            <w:pPr>
+              <w:pStyle w:val="Compact"/>
+              <w:jc w:val="right"/>
+            </w:pPr>
+            <w:r>
+              <w:t xml:space="preserve">183</w:t>
+            </w:r>
+          </w:p>
+        </w:tc>
+        <w:tc>
+          <w:p>
+            <w:pPr>
+              <w:pStyle w:val="Compact"/>
+              <w:jc w:val="right"/>
+            </w:pPr>
+            <w:r>
+              <w:t xml:space="preserve">84</w:t>
+            </w:r>
+          </w:p>
+        </w:tc>
+        <w:tc>
+          <w:p>
+            <w:pPr>
+              <w:pStyle w:val="Compact"/>
+              <w:jc w:val="left"/>
+            </w:pPr>
+            <w:r>
+              <w:t xml:space="preserve">black</w:t>
+            </w:r>
+          </w:p>
+        </w:tc>
+        <w:tc>
+          <w:p>
+            <w:pPr>
+              <w:pStyle w:val="Compact"/>
+              <w:jc w:val="left"/>
+            </w:pPr>
+            <w:r>
+              <w:t xml:space="preserve">light</w:t>
+            </w:r>
+          </w:p>
+        </w:tc>
+        <w:tc>
+          <w:p>
+            <w:pPr>
+              <w:pStyle w:val="Compact"/>
+              <w:jc w:val="left"/>
+            </w:pPr>
+            <w:r>
+              <w:t xml:space="preserve">brown</w:t>
+            </w:r>
+          </w:p>
+        </w:tc>
+      </w:tr>
+      <w:tr>
+        <w:tc>
+          <w:p>
+            <w:pPr>
+              <w:pStyle w:val="Compact"/>
+              <w:jc w:val="left"/>
+            </w:pPr>
+            <w:r>
+              <w:t xml:space="preserve">Obi-Wan Kenobi</w:t>
+            </w:r>
+          </w:p>
+        </w:tc>
+        <w:tc>
+          <w:p>
+            <w:pPr>
+              <w:pStyle w:val="Compact"/>
+              <w:jc w:val="right"/>
+            </w:pPr>
+            <w:r>
+              <w:t xml:space="preserve">182</w:t>
+            </w:r>
+          </w:p>
+        </w:tc>
+        <w:tc>
+          <w:p>
+            <w:pPr>
+              <w:pStyle w:val="Compact"/>
+              <w:jc w:val="right"/>
+            </w:pPr>
+            <w:r>
+              <w:t xml:space="preserve">77</w:t>
+            </w:r>
+          </w:p>
+        </w:tc>
+        <w:tc>
+          <w:p>
+            <w:pPr>
+              <w:pStyle w:val="Compact"/>
+              <w:jc w:val="left"/>
+            </w:pPr>
+            <w:r>
+              <w:t xml:space="preserve">auburn, white</w:t>
+            </w:r>
+          </w:p>
+        </w:tc>
+        <w:tc>
+          <w:p>
+            <w:pPr>
+              <w:pStyle w:val="Compact"/>
+              <w:jc w:val="left"/>
+            </w:pPr>
+            <w:r>
+              <w:t xml:space="preserve">fair</w:t>
+            </w:r>
+          </w:p>
+        </w:tc>
+        <w:tc>
+          <w:p>
+            <w:pPr>
+              <w:pStyle w:val="Compact"/>
+              <w:jc w:val="left"/>
+            </w:pPr>
+            <w:r>
+              <w:t xml:space="preserve">blue-gray</w:t>
+            </w:r>
+          </w:p>
+        </w:tc>
+      </w:tr>
+    </w:tbl>
+    <w:p>
+      <w:pPr>
+        <w:pStyle w:val="Heading3"/>
+      </w:pPr>
+      <w:bookmarkStart w:id="28" w:name="using-pander"/>
+      <w:bookmarkEnd w:id="28"/>
+      <w:r>
+        <w:t xml:space="preserve">Using</w:t>
+      </w:r>
+      <w:r>
+        <w:t xml:space="preserve"> </w:t>
+      </w:r>
+      <w:r>
+        <w:rPr>
+          <w:rStyle w:val="VerbatimChar"/>
+        </w:rPr>
+        <w:t xml:space="preserve">pander</w:t>
+      </w:r>
+    </w:p>
+    <w:p>
+      <w:pPr>
+        <w:pStyle w:val="SourceCode"/>
+      </w:pPr>
+      <w:r>
+        <w:rPr>
+          <w:rStyle w:val="CommentTok"/>
+        </w:rPr>
+        <w:t xml:space="preserve"># Layout table using pander</w:t>
+      </w:r>
+      <w:r>
+        <w:br w:type="textWrapping"/>
+      </w:r>
+      <w:r>
+        <w:rPr>
+          <w:rStyle w:val="KeywordTok"/>
+        </w:rPr>
+        <w:t xml:space="preserve">suppressWarnings</w:t>
+      </w:r>
+      <w:r>
+        <w:rPr>
+          <w:rStyle w:val="NormalTok"/>
+        </w:rPr>
+        <w:t xml:space="preserve">(</w:t>
+      </w:r>
+      <w:r>
+        <w:rPr>
+          <w:rStyle w:val="KeywordTok"/>
+        </w:rPr>
+        <w:t xml:space="preserve">library</w:t>
+      </w:r>
+      <w:r>
+        <w:rPr>
+          <w:rStyle w:val="NormalTok"/>
+        </w:rPr>
+        <w:t xml:space="preserve">(pander));</w:t>
+      </w:r>
+      <w:r>
+        <w:br w:type="textWrapping"/>
+      </w:r>
+      <w:r>
+        <w:rPr>
+          <w:rStyle w:val="NormalTok"/>
+        </w:rPr>
+        <w:t xml:space="preserve">pander::</w:t>
+      </w:r>
+      <w:r>
+        <w:rPr>
+          <w:rStyle w:val="KeywordTok"/>
+        </w:rPr>
+        <w:t xml:space="preserve">pandoc.table</w:t>
+      </w:r>
+      <w:r>
+        <w:rPr>
+          <w:rStyle w:val="NormalTok"/>
+        </w:rPr>
+        <w:t xml:space="preserve">(starwars[</w:t>
+      </w:r>
+      <w:r>
+        <w:rPr>
+          <w:rStyle w:val="DecValTok"/>
+        </w:rPr>
+        <w:t xml:space="preserve">1</w:t>
+      </w:r>
+      <w:r>
+        <w:rPr>
+          <w:rStyle w:val="NormalTok"/>
+        </w:rPr>
+        <w:t xml:space="preserve">:</w:t>
+      </w:r>
+      <w:r>
+        <w:rPr>
+          <w:rStyle w:val="DecValTok"/>
+        </w:rPr>
+        <w:t xml:space="preserve">10</w:t>
+      </w:r>
+      <w:r>
+        <w:rPr>
+          <w:rStyle w:val="NormalTok"/>
+        </w:rPr>
+        <w:t xml:space="preserve">, </w:t>
+      </w:r>
+      <w:r>
+        <w:rPr>
+          <w:rStyle w:val="DecValTok"/>
+        </w:rPr>
+        <w:t xml:space="preserve">1</w:t>
+      </w:r>
+      <w:r>
+        <w:rPr>
+          <w:rStyle w:val="NormalTok"/>
+        </w:rPr>
+        <w:t xml:space="preserve">:</w:t>
+      </w:r>
+      <w:r>
+        <w:rPr>
+          <w:rStyle w:val="DecValTok"/>
+        </w:rPr>
+        <w:t xml:space="preserve">6</w:t>
+      </w:r>
+      <w:r>
+        <w:rPr>
+          <w:rStyle w:val="NormalTok"/>
+        </w:rPr>
+        <w:t xml:space="preserve">]);</w:t>
+      </w:r>
+    </w:p>
+    <w:tbl>
+      <w:tblPr>
+        <w:tblStyle w:val="TableNormal"/>
+        <w:tblW w:type="pct" w:w="5000.0"/>
+        <w:tblLook w:firstRow="1"/>
+      </w:tblPr>
+      <w:tblGrid>
+        <w:gridCol w:w="2132"/>
+        <w:gridCol w:w="913"/>
+        <w:gridCol w:w="710"/>
+        <w:gridCol w:w="1624"/>
+        <w:gridCol w:w="1421"/>
+        <w:gridCol w:w="1116"/>
+      </w:tblGrid>
+      <w:tr>
+        <w:trPr>
+          <w:cnfStyle w:firstRow="1"/>
+        </w:trPr>
+        <w:tc>
+          <w:tcPr>
+            <w:tcBorders>
+              <w:bottom w:val="single"/>
+            </w:tcBorders>
+            <w:vAlign w:val="bottom"/>
+          </w:tcPr>
+          <w:p>
+            <w:pPr>
+              <w:pStyle w:val="Compact"/>
+              <w:jc w:val="center"/>
+            </w:pPr>
+            <w:r>
+              <w:t xml:space="preserve">name</w:t>
+            </w:r>
+          </w:p>
+        </w:tc>
+        <w:tc>
+          <w:tcPr>
+            <w:tcBorders>
+              <w:bottom w:val="single"/>
+            </w:tcBorders>
+            <w:vAlign w:val="bottom"/>
+          </w:tcPr>
+          <w:p>
+            <w:pPr>
+              <w:pStyle w:val="Compact"/>
+              <w:jc w:val="center"/>
+            </w:pPr>
+            <w:r>
+              <w:t xml:space="preserve">height</w:t>
+            </w:r>
+          </w:p>
+        </w:tc>
+        <w:tc>
+          <w:tcPr>
+            <w:tcBorders>
+              <w:bottom w:val="single"/>
+            </w:tcBorders>
+            <w:vAlign w:val="bottom"/>
+          </w:tcPr>
+          <w:p>
+            <w:pPr>
+              <w:pStyle w:val="Compact"/>
+              <w:jc w:val="center"/>
+            </w:pPr>
+            <w:r>
+              <w:t xml:space="preserve">mass</w:t>
+            </w:r>
+          </w:p>
+        </w:tc>
+        <w:tc>
+          <w:tcPr>
+            <w:tcBorders>
+              <w:bottom w:val="single"/>
+            </w:tcBorders>
+            <w:vAlign w:val="bottom"/>
+          </w:tcPr>
+          <w:p>
+            <w:pPr>
+              <w:pStyle w:val="Compact"/>
+              <w:jc w:val="center"/>
+            </w:pPr>
+            <w:r>
+              <w:t xml:space="preserve">hair_color</w:t>
+            </w:r>
+          </w:p>
+        </w:tc>
+        <w:tc>
+          <w:tcPr>
+            <w:tcBorders>
+              <w:bottom w:val="single"/>
+            </w:tcBorders>
+            <w:vAlign w:val="bottom"/>
+          </w:tcPr>
+          <w:p>
+            <w:pPr>
+              <w:pStyle w:val="Compact"/>
+              <w:jc w:val="center"/>
+            </w:pPr>
+            <w:r>
+              <w:t xml:space="preserve">skin_color</w:t>
+            </w:r>
+          </w:p>
+        </w:tc>
+        <w:tc>
+          <w:tcPr>
+            <w:tcBorders>
+              <w:bottom w:val="single"/>
+            </w:tcBorders>
+            <w:vAlign w:val="bottom"/>
+          </w:tcPr>
+          <w:p>
+            <w:pPr>
+              <w:pStyle w:val="Compact"/>
+              <w:jc w:val="center"/>
+            </w:pPr>
+            <w:r>
+              <w:t xml:space="preserve">eye_color</w:t>
+            </w:r>
+          </w:p>
+        </w:tc>
+      </w:tr>
+      <w:tr>
+        <w:tc>
+          <w:p>
+            <w:pPr>
+              <w:pStyle w:val="Compact"/>
+              <w:jc w:val="center"/>
+            </w:pPr>
+            <w:r>
+              <w:t xml:space="preserve">Luke Skywalker</w:t>
+            </w:r>
+          </w:p>
+        </w:tc>
+        <w:tc>
+          <w:p>
+            <w:pPr>
+              <w:pStyle w:val="Compact"/>
+              <w:jc w:val="center"/>
+            </w:pPr>
+            <w:r>
+              <w:t xml:space="preserve">172</w:t>
+            </w:r>
+          </w:p>
+        </w:tc>
+        <w:tc>
+          <w:p>
+            <w:pPr>
+              <w:pStyle w:val="Compact"/>
+              <w:jc w:val="center"/>
+            </w:pPr>
+            <w:r>
+              <w:t xml:space="preserve">77</w:t>
+            </w:r>
+          </w:p>
+        </w:tc>
+        <w:tc>
+          <w:p>
+            <w:pPr>
+              <w:pStyle w:val="Compact"/>
+              <w:jc w:val="center"/>
+            </w:pPr>
+            <w:r>
+              <w:t xml:space="preserve">blond</w:t>
+            </w:r>
+          </w:p>
+        </w:tc>
+        <w:tc>
+          <w:p>
+            <w:pPr>
+              <w:pStyle w:val="Compact"/>
+              <w:jc w:val="center"/>
+            </w:pPr>
+            <w:r>
+              <w:t xml:space="preserve">fair</w:t>
+            </w:r>
+          </w:p>
+        </w:tc>
+        <w:tc>
+          <w:p>
+            <w:pPr>
+              <w:pStyle w:val="Compact"/>
+              <w:jc w:val="center"/>
+            </w:pPr>
+            <w:r>
+              <w:t xml:space="preserve">blue</w:t>
+            </w:r>
+          </w:p>
+        </w:tc>
+      </w:tr>
+      <w:tr>
+        <w:tc>
+          <w:p>
+            <w:pPr>
+              <w:pStyle w:val="Compact"/>
+              <w:jc w:val="center"/>
+            </w:pPr>
+            <w:r>
+              <w:t xml:space="preserve">C-3PO</w:t>
+            </w:r>
+          </w:p>
+        </w:tc>
+        <w:tc>
+          <w:p>
+            <w:pPr>
+              <w:pStyle w:val="Compact"/>
+              <w:jc w:val="center"/>
+            </w:pPr>
+            <w:r>
+              <w:t xml:space="preserve">167</w:t>
+            </w:r>
+          </w:p>
+        </w:tc>
+        <w:tc>
+          <w:p>
+            <w:pPr>
+              <w:pStyle w:val="Compact"/>
+              <w:jc w:val="center"/>
+            </w:pPr>
+            <w:r>
+              <w:t xml:space="preserve">75</w:t>
+            </w:r>
+          </w:p>
+        </w:tc>
+        <w:tc>
+          <w:p>
+            <w:pPr>
+              <w:pStyle w:val="Compact"/>
+              <w:jc w:val="center"/>
+            </w:pPr>
+            <w:r>
+              <w:t xml:space="preserve">NA</w:t>
+            </w:r>
+          </w:p>
+        </w:tc>
+        <w:tc>
+          <w:p>
+            <w:pPr>
+              <w:pStyle w:val="Compact"/>
+              <w:jc w:val="center"/>
+            </w:pPr>
+            <w:r>
+              <w:t xml:space="preserve">gold</w:t>
+            </w:r>
+          </w:p>
+        </w:tc>
+        <w:tc>
+          <w:p>
+            <w:pPr>
+              <w:pStyle w:val="Compact"/>
+              <w:jc w:val="center"/>
+            </w:pPr>
+            <w:r>
+              <w:t xml:space="preserve">yellow</w:t>
+            </w:r>
+          </w:p>
+        </w:tc>
+      </w:tr>
+      <w:tr>
+        <w:tc>
+          <w:p>
+            <w:pPr>
+              <w:pStyle w:val="Compact"/>
+              <w:jc w:val="center"/>
+            </w:pPr>
+            <w:r>
+              <w:t xml:space="preserve">R2-D2</w:t>
+            </w:r>
+          </w:p>
+        </w:tc>
+        <w:tc>
+          <w:p>
+            <w:pPr>
+              <w:pStyle w:val="Compact"/>
+              <w:jc w:val="center"/>
+            </w:pPr>
+            <w:r>
+              <w:t xml:space="preserve">96</w:t>
+            </w:r>
+          </w:p>
+        </w:tc>
+        <w:tc>
+          <w:p>
+            <w:pPr>
+              <w:pStyle w:val="Compact"/>
+              <w:jc w:val="center"/>
+            </w:pPr>
+            <w:r>
+              <w:t xml:space="preserve">32</w:t>
+            </w:r>
+          </w:p>
+        </w:tc>
+        <w:tc>
+          <w:p>
+            <w:pPr>
+              <w:pStyle w:val="Compact"/>
+              <w:jc w:val="center"/>
+            </w:pPr>
+            <w:r>
+              <w:t xml:space="preserve">NA</w:t>
+            </w:r>
+          </w:p>
+        </w:tc>
+        <w:tc>
+          <w:p>
+            <w:pPr>
+              <w:pStyle w:val="Compact"/>
+              <w:jc w:val="center"/>
+            </w:pPr>
+            <w:r>
+              <w:t xml:space="preserve">white, blue</w:t>
+            </w:r>
+          </w:p>
+        </w:tc>
+        <w:tc>
+          <w:p>
+            <w:pPr>
+              <w:pStyle w:val="Compact"/>
+              <w:jc w:val="center"/>
+            </w:pPr>
+            <w:r>
+              <w:t xml:space="preserve">red</w:t>
+            </w:r>
+          </w:p>
+        </w:tc>
+      </w:tr>
+      <w:tr>
+        <w:tc>
+          <w:p>
+            <w:pPr>
+              <w:pStyle w:val="Compact"/>
+              <w:jc w:val="center"/>
+            </w:pPr>
+            <w:r>
+              <w:t xml:space="preserve">Darth Vader</w:t>
+            </w:r>
+          </w:p>
+        </w:tc>
+        <w:tc>
+          <w:p>
+            <w:pPr>
+              <w:pStyle w:val="Compact"/>
+              <w:jc w:val="center"/>
+            </w:pPr>
+            <w:r>
+              <w:t xml:space="preserve">202</w:t>
+            </w:r>
+          </w:p>
+        </w:tc>
+        <w:tc>
+          <w:p>
+            <w:pPr>
+              <w:pStyle w:val="Compact"/>
+              <w:jc w:val="center"/>
+            </w:pPr>
+            <w:r>
+              <w:t xml:space="preserve">136</w:t>
+            </w:r>
+          </w:p>
+        </w:tc>
+        <w:tc>
+          <w:p>
+            <w:pPr>
+              <w:pStyle w:val="Compact"/>
+              <w:jc w:val="center"/>
+            </w:pPr>
+            <w:r>
+              <w:t xml:space="preserve">none</w:t>
+            </w:r>
+          </w:p>
+        </w:tc>
+        <w:tc>
+          <w:p>
+            <w:pPr>
+              <w:pStyle w:val="Compact"/>
+              <w:jc w:val="center"/>
+            </w:pPr>
+            <w:r>
+              <w:t xml:space="preserve">white</w:t>
+            </w:r>
+          </w:p>
+        </w:tc>
+        <w:tc>
+          <w:p>
+            <w:pPr>
+              <w:pStyle w:val="Compact"/>
+              <w:jc w:val="center"/>
+            </w:pPr>
+            <w:r>
+              <w:t xml:space="preserve">yellow</w:t>
+            </w:r>
+          </w:p>
+        </w:tc>
+      </w:tr>
+      <w:tr>
+        <w:tc>
+          <w:p>
+            <w:pPr>
+              <w:pStyle w:val="Compact"/>
+              <w:jc w:val="center"/>
+            </w:pPr>
+            <w:r>
+              <w:t xml:space="preserve">Leia Organa</w:t>
+            </w:r>
+          </w:p>
+        </w:tc>
+        <w:tc>
+          <w:p>
+            <w:pPr>
+              <w:pStyle w:val="Compact"/>
+              <w:jc w:val="center"/>
+            </w:pPr>
+            <w:r>
+              <w:t xml:space="preserve">150</w:t>
+            </w:r>
+          </w:p>
+        </w:tc>
+        <w:tc>
+          <w:p>
+            <w:pPr>
+              <w:pStyle w:val="Compact"/>
+              <w:jc w:val="center"/>
+            </w:pPr>
+            <w:r>
+              <w:t xml:space="preserve">49</w:t>
+            </w:r>
+          </w:p>
+        </w:tc>
+        <w:tc>
+          <w:p>
+            <w:pPr>
+              <w:pStyle w:val="Compact"/>
+              <w:jc w:val="center"/>
+            </w:pPr>
+            <w:r>
+              <w:t xml:space="preserve">brown</w:t>
+            </w:r>
+          </w:p>
+        </w:tc>
+        <w:tc>
+          <w:p>
+            <w:pPr>
+              <w:pStyle w:val="Compact"/>
+              <w:jc w:val="center"/>
+            </w:pPr>
+            <w:r>
+              <w:t xml:space="preserve">light</w:t>
+            </w:r>
+          </w:p>
+        </w:tc>
+        <w:tc>
+          <w:p>
+            <w:pPr>
+              <w:pStyle w:val="Compact"/>
+              <w:jc w:val="center"/>
+            </w:pPr>
+            <w:r>
+              <w:t xml:space="preserve">brown</w:t>
+            </w:r>
+          </w:p>
+        </w:tc>
+      </w:tr>
+      <w:tr>
+        <w:tc>
+          <w:p>
+            <w:pPr>
+              <w:pStyle w:val="Compact"/>
+              <w:jc w:val="center"/>
+            </w:pPr>
+            <w:r>
+              <w:t xml:space="preserve">Owen Lars</w:t>
+            </w:r>
+          </w:p>
+        </w:tc>
+        <w:tc>
+          <w:p>
+            <w:pPr>
+              <w:pStyle w:val="Compact"/>
+              <w:jc w:val="center"/>
+            </w:pPr>
+            <w:r>
+              <w:t xml:space="preserve">178</w:t>
+            </w:r>
+          </w:p>
+        </w:tc>
+        <w:tc>
+          <w:p>
+            <w:pPr>
+              <w:pStyle w:val="Compact"/>
+              <w:jc w:val="center"/>
+            </w:pPr>
+            <w:r>
+              <w:t xml:space="preserve">120</w:t>
+            </w:r>
+          </w:p>
+        </w:tc>
+        <w:tc>
+          <w:p>
+            <w:pPr>
+              <w:pStyle w:val="Compact"/>
+              <w:jc w:val="center"/>
+            </w:pPr>
+            <w:r>
+              <w:t xml:space="preserve">brown, grey</w:t>
+            </w:r>
+          </w:p>
+        </w:tc>
+        <w:tc>
+          <w:p>
+            <w:pPr>
+              <w:pStyle w:val="Compact"/>
+              <w:jc w:val="center"/>
+            </w:pPr>
+            <w:r>
+              <w:t xml:space="preserve">light</w:t>
+            </w:r>
+          </w:p>
+        </w:tc>
+        <w:tc>
+          <w:p>
+            <w:pPr>
+              <w:pStyle w:val="Compact"/>
+              <w:jc w:val="center"/>
+            </w:pPr>
+            <w:r>
+              <w:t xml:space="preserve">blue</w:t>
+            </w:r>
+          </w:p>
+        </w:tc>
+      </w:tr>
+      <w:tr>
+        <w:tc>
+          <w:p>
+            <w:pPr>
+              <w:pStyle w:val="Compact"/>
+              <w:jc w:val="center"/>
+            </w:pPr>
+            <w:r>
+              <w:t xml:space="preserve">Beru Whitesun lars</w:t>
+            </w:r>
+          </w:p>
+        </w:tc>
+        <w:tc>
+          <w:p>
+            <w:pPr>
+              <w:pStyle w:val="Compact"/>
+              <w:jc w:val="center"/>
+            </w:pPr>
+            <w:r>
+              <w:t xml:space="preserve">165</w:t>
+            </w:r>
+          </w:p>
+        </w:tc>
+        <w:tc>
+          <w:p>
+            <w:pPr>
+              <w:pStyle w:val="Compact"/>
+              <w:jc w:val="center"/>
+            </w:pPr>
+            <w:r>
+              <w:t xml:space="preserve">75</w:t>
+            </w:r>
+          </w:p>
+        </w:tc>
+        <w:tc>
+          <w:p>
+            <w:pPr>
+              <w:pStyle w:val="Compact"/>
+              <w:jc w:val="center"/>
+            </w:pPr>
+            <w:r>
+              <w:t xml:space="preserve">brown</w:t>
+            </w:r>
+          </w:p>
+        </w:tc>
+        <w:tc>
+          <w:p>
+            <w:pPr>
+              <w:pStyle w:val="Compact"/>
+              <w:jc w:val="center"/>
+            </w:pPr>
+            <w:r>
+              <w:t xml:space="preserve">light</w:t>
+            </w:r>
+          </w:p>
+        </w:tc>
+        <w:tc>
+          <w:p>
+            <w:pPr>
+              <w:pStyle w:val="Compact"/>
+              <w:jc w:val="center"/>
+            </w:pPr>
+            <w:r>
+              <w:t xml:space="preserve">blue</w:t>
+            </w:r>
+          </w:p>
+        </w:tc>
+      </w:tr>
+      <w:tr>
+        <w:tc>
+          <w:p>
+            <w:pPr>
+              <w:pStyle w:val="Compact"/>
+              <w:jc w:val="center"/>
+            </w:pPr>
+            <w:r>
+              <w:t xml:space="preserve">R5-D4</w:t>
+            </w:r>
+          </w:p>
+        </w:tc>
+        <w:tc>
+          <w:p>
+            <w:pPr>
+              <w:pStyle w:val="Compact"/>
+              <w:jc w:val="center"/>
+            </w:pPr>
+            <w:r>
+              <w:t xml:space="preserve">97</w:t>
+            </w:r>
+          </w:p>
+        </w:tc>
+        <w:tc>
+          <w:p>
+            <w:pPr>
+              <w:pStyle w:val="Compact"/>
+              <w:jc w:val="center"/>
+            </w:pPr>
+            <w:r>
+              <w:t xml:space="preserve">32</w:t>
+            </w:r>
+          </w:p>
+        </w:tc>
+        <w:tc>
+          <w:p>
+            <w:pPr>
+              <w:pStyle w:val="Compact"/>
+              <w:jc w:val="center"/>
+            </w:pPr>
+            <w:r>
+              <w:t xml:space="preserve">NA</w:t>
+            </w:r>
+          </w:p>
+        </w:tc>
+        <w:tc>
+          <w:p>
+            <w:pPr>
+              <w:pStyle w:val="Compact"/>
+              <w:jc w:val="center"/>
+            </w:pPr>
+            <w:r>
+              <w:t xml:space="preserve">white, red</w:t>
+            </w:r>
+          </w:p>
+        </w:tc>
+        <w:tc>
+          <w:p>
+            <w:pPr>
+              <w:pStyle w:val="Compact"/>
+              <w:jc w:val="center"/>
+            </w:pPr>
+            <w:r>
+              <w:t xml:space="preserve">red</w:t>
+            </w:r>
+          </w:p>
+        </w:tc>
+      </w:tr>
+      <w:tr>
+        <w:tc>
+          <w:p>
+            <w:pPr>
+              <w:pStyle w:val="Compact"/>
+              <w:jc w:val="center"/>
+            </w:pPr>
+            <w:r>
+              <w:t xml:space="preserve">Biggs Darklighter</w:t>
+            </w:r>
+          </w:p>
+        </w:tc>
+        <w:tc>
+          <w:p>
+            <w:pPr>
+              <w:pStyle w:val="Compact"/>
+              <w:jc w:val="center"/>
+            </w:pPr>
+            <w:r>
+              <w:t xml:space="preserve">183</w:t>
+            </w:r>
+          </w:p>
+        </w:tc>
+        <w:tc>
+          <w:p>
+            <w:pPr>
+              <w:pStyle w:val="Compact"/>
+              <w:jc w:val="center"/>
+            </w:pPr>
+            <w:r>
+              <w:t xml:space="preserve">84</w:t>
+            </w:r>
+          </w:p>
+        </w:tc>
+        <w:tc>
+          <w:p>
+            <w:pPr>
+              <w:pStyle w:val="Compact"/>
+              <w:jc w:val="center"/>
+            </w:pPr>
+            <w:r>
+              <w:t xml:space="preserve">black</w:t>
+            </w:r>
+          </w:p>
+        </w:tc>
+        <w:tc>
+          <w:p>
+            <w:pPr>
+              <w:pStyle w:val="Compact"/>
+              <w:jc w:val="center"/>
+            </w:pPr>
+            <w:r>
+              <w:t xml:space="preserve">light</w:t>
+            </w:r>
+          </w:p>
+        </w:tc>
+        <w:tc>
+          <w:p>
+            <w:pPr>
+              <w:pStyle w:val="Compact"/>
+              <w:jc w:val="center"/>
+            </w:pPr>
+            <w:r>
+              <w:t xml:space="preserve">brown</w:t>
+            </w:r>
+          </w:p>
+        </w:tc>
+      </w:tr>
+      <w:tr>
+        <w:tc>
+          <w:p>
+            <w:pPr>
+              <w:pStyle w:val="Compact"/>
+              <w:jc w:val="center"/>
+            </w:pPr>
+            <w:r>
+              <w:t xml:space="preserve">Obi-Wan Kenobi</w:t>
+            </w:r>
+          </w:p>
+        </w:tc>
+        <w:tc>
+          <w:p>
+            <w:pPr>
+              <w:pStyle w:val="Compact"/>
+              <w:jc w:val="center"/>
+            </w:pPr>
+            <w:r>
+              <w:t xml:space="preserve">182</w:t>
+            </w:r>
+          </w:p>
+        </w:tc>
+        <w:tc>
+          <w:p>
+            <w:pPr>
+              <w:pStyle w:val="Compact"/>
+              <w:jc w:val="center"/>
+            </w:pPr>
+            <w:r>
+              <w:t xml:space="preserve">77</w:t>
+            </w:r>
+          </w:p>
+        </w:tc>
+        <w:tc>
+          <w:p>
+            <w:pPr>
+              <w:pStyle w:val="Compact"/>
+              <w:jc w:val="center"/>
+            </w:pPr>
+            <w:r>
+              <w:t xml:space="preserve">auburn, white</w:t>
+            </w:r>
+          </w:p>
+        </w:tc>
+        <w:tc>
+          <w:p>
+            <w:pPr>
+              <w:pStyle w:val="Compact"/>
+              <w:jc w:val="center"/>
+            </w:pPr>
+            <w:r>
+              <w:t xml:space="preserve">fair</w:t>
+            </w:r>
+          </w:p>
+        </w:tc>
+        <w:tc>
+          <w:p>
+            <w:pPr>
+              <w:pStyle w:val="Compact"/>
+              <w:jc w:val="center"/>
+            </w:pPr>
+            <w:r>
+              <w:t xml:space="preserve">blue-gray</w:t>
+            </w:r>
+          </w:p>
+        </w:tc>
+      </w:tr>
+    </w:tbl>
+    <w:p>
+      <w:pPr>
+        <w:pStyle w:val="Heading3"/>
+      </w:pPr>
+      <w:bookmarkStart w:id="29" w:name="using-xtable"/>
+      <w:bookmarkEnd w:id="29"/>
+      <w:r>
+        <w:t xml:space="preserve">Using</w:t>
+      </w:r>
+      <w:r>
+        <w:t xml:space="preserve"> </w:t>
+      </w:r>
+      <w:r>
+        <w:rPr>
+          <w:rStyle w:val="VerbatimChar"/>
+        </w:rPr>
+        <w:t xml:space="preserve">xtable</w:t>
+      </w:r>
+    </w:p>
+    <w:p>
+      <w:pPr>
+        <w:pStyle w:val="SourceCode"/>
+      </w:pPr>
+      <w:r>
+        <w:rPr>
+          <w:rStyle w:val="CommentTok"/>
+        </w:rPr>
+        <w:t xml:space="preserve"># Layout table using xtable</w:t>
+      </w:r>
+      <w:r>
+        <w:br w:type="textWrapping"/>
+      </w:r>
+      <w:r>
+        <w:rPr>
+          <w:rStyle w:val="CommentTok"/>
+        </w:rPr>
+        <w:t xml:space="preserve"># Note: This only produces LaTeX/HTML output</w:t>
+      </w:r>
+      <w:r>
+        <w:br w:type="textWrapping"/>
+      </w:r>
+      <w:r>
+        <w:rPr>
+          <w:rStyle w:val="KeywordTok"/>
+        </w:rPr>
+        <w:t xml:space="preserve">suppressWarnings</w:t>
+      </w:r>
+      <w:r>
+        <w:rPr>
+          <w:rStyle w:val="NormalTok"/>
+        </w:rPr>
+        <w:t xml:space="preserve">(</w:t>
+      </w:r>
+      <w:r>
+        <w:rPr>
+          <w:rStyle w:val="KeywordTok"/>
+        </w:rPr>
+        <w:t xml:space="preserve">library</w:t>
+      </w:r>
+      <w:r>
+        <w:rPr>
+          <w:rStyle w:val="NormalTok"/>
+        </w:rPr>
+        <w:t xml:space="preserve">(xtable));</w:t>
+      </w:r>
+      <w:r>
+        <w:br w:type="textWrapping"/>
+      </w:r>
+      <w:r>
+        <w:rPr>
+          <w:rStyle w:val="KeywordTok"/>
+        </w:rPr>
+        <w:t xml:space="preserve">print</w:t>
+      </w:r>
+      <w:r>
+        <w:rPr>
+          <w:rStyle w:val="NormalTok"/>
+        </w:rPr>
+        <w:t xml:space="preserve">(</w:t>
+      </w:r>
+      <w:r>
+        <w:rPr>
+          <w:rStyle w:val="KeywordTok"/>
+        </w:rPr>
+        <w:t xml:space="preserve">xtable</w:t>
+      </w:r>
+      <w:r>
+        <w:rPr>
+          <w:rStyle w:val="NormalTok"/>
+        </w:rPr>
+        <w:t xml:space="preserve">(starwars[</w:t>
+      </w:r>
+      <w:r>
+        <w:rPr>
+          <w:rStyle w:val="DecValTok"/>
+        </w:rPr>
+        <w:t xml:space="preserve">1</w:t>
+      </w:r>
+      <w:r>
+        <w:rPr>
+          <w:rStyle w:val="NormalTok"/>
+        </w:rPr>
+        <w:t xml:space="preserve">:</w:t>
+      </w:r>
+      <w:r>
+        <w:rPr>
+          <w:rStyle w:val="DecValTok"/>
+        </w:rPr>
+        <w:t xml:space="preserve">10</w:t>
+      </w:r>
+      <w:r>
+        <w:rPr>
+          <w:rStyle w:val="NormalTok"/>
+        </w:rPr>
+        <w:t xml:space="preserve">, </w:t>
+      </w:r>
+      <w:r>
+        <w:rPr>
+          <w:rStyle w:val="DecValTok"/>
+        </w:rPr>
+        <w:t xml:space="preserve">1</w:t>
+      </w:r>
+      <w:r>
+        <w:rPr>
+          <w:rStyle w:val="NormalTok"/>
+        </w:rPr>
+        <w:t xml:space="preserve">:</w:t>
+      </w:r>
+      <w:r>
+        <w:rPr>
+          <w:rStyle w:val="DecValTok"/>
+        </w:rPr>
+        <w:t xml:space="preserve">6</w:t>
+      </w:r>
+      <w:r>
+        <w:rPr>
+          <w:rStyle w:val="NormalTok"/>
+        </w:rPr>
+        <w:t xml:space="preserve">]), </w:t>
+      </w:r>
+      <w:r>
+        <w:rPr>
+          <w:rStyle w:val="DataTypeTok"/>
+        </w:rPr>
+        <w:t xml:space="preserve">comment=</w:t>
+      </w:r>
+      <w:r>
+        <w:rPr>
+          <w:rStyle w:val="OtherTok"/>
+        </w:rPr>
+        <w:t xml:space="preserve">FALSE</w:t>
+      </w:r>
+      <w:r>
+        <w:rPr>
+          <w:rStyle w:val="NormalTok"/>
+        </w:rPr>
+        <w:t xml:space="preserve">);</w:t>
+      </w:r>
+    </w:p>
     <w:sectPr/>
   </w:body>
 </w:document>
@@ -439,7 +2483,7 @@
     </w:lvl>
   </w:abstractNum>
   <w:abstractNum w:abstractNumId="990">
-    <w:nsid w:val="7338f1da"/>
+    <w:nsid w:val="7d4262f5"/>
     <w:multiLevelType w:val="multilevel"/>
     <w:lvl w:ilvl="0">
       <w:numFmt w:val="bullet"/>

</xml_diff>